<commit_message>
update email and avatar
</commit_message>
<xml_diff>
--- a/static/media/cv.a7e80ec7.docx
+++ b/static/media/cv.a7e80ec7.docx
@@ -987,12 +987,11 @@
                   <w:rStyle w:val="Hyperlink"/>
                   <w:rFonts w:ascii="Arial" w:hAnsi="Arial" w:cs="Arial"/>
                   <w:sz w:val="24"/>
+                  <w:bdr w:val="none" w:sz="0" w:space="0" w:color="auto" w:frame="1"/>
                 </w:rPr>
-                <w:t>https://ngyenlong.github.io/</w:t>
+                <w:t>http://18.176.54.87/porfolio</w:t>
               </w:r>
             </w:hyperlink>
-            <w:bookmarkStart w:id="0" w:name="_GoBack"/>
-            <w:bookmarkEnd w:id="0"/>
           </w:p>
           <w:p>
             <w:pPr>
@@ -1899,7 +1898,18 @@
                 <w:sz w:val="26"/>
                 <w:szCs w:val="26"/>
               </w:rPr>
-              <w:t>Integrating data from back-end services via REST API.</w:t>
+              <w:t>Integrating d</w:t>
+            </w:r>
+            <w:bookmarkStart w:id="0" w:name="_GoBack"/>
+            <w:bookmarkEnd w:id="0"/>
+            <w:r>
+              <w:rPr>
+                <w:rStyle w:val="normaltextrun"/>
+                <w:rFonts w:ascii="Arial" w:eastAsiaTheme="majorEastAsia" w:hAnsi="Arial" w:cs="Arial"/>
+                <w:sz w:val="26"/>
+                <w:szCs w:val="26"/>
+              </w:rPr>
+              <w:t>ata from back-end services via REST API.</w:t>
             </w:r>
             <w:r>
               <w:rPr>
@@ -4347,11 +4357,11 @@
         </c:dLbls>
         <c:gapWidth val="78"/>
         <c:overlap val="60"/>
-        <c:axId val="-1637141376"/>
-        <c:axId val="-1633087120"/>
+        <c:axId val="-1633075696"/>
+        <c:axId val="-1633086576"/>
       </c:barChart>
       <c:catAx>
-        <c:axId val="-1637141376"/>
+        <c:axId val="-1633075696"/>
         <c:scaling>
           <c:orientation val="minMax"/>
         </c:scaling>
@@ -4388,7 +4398,7 @@
             <a:endParaRPr lang="en-US"/>
           </a:p>
         </c:txPr>
-        <c:crossAx val="-1633087120"/>
+        <c:crossAx val="-1633086576"/>
         <c:crosses val="autoZero"/>
         <c:auto val="1"/>
         <c:lblAlgn val="ctr"/>
@@ -4396,7 +4406,7 @@
         <c:noMultiLvlLbl val="0"/>
       </c:catAx>
       <c:valAx>
-        <c:axId val="-1633087120"/>
+        <c:axId val="-1633086576"/>
         <c:scaling>
           <c:orientation val="minMax"/>
           <c:max val="1"/>
@@ -4407,7 +4417,7 @@
         <c:majorTickMark val="none"/>
         <c:minorTickMark val="none"/>
         <c:tickLblPos val="nextTo"/>
-        <c:crossAx val="-1637141376"/>
+        <c:crossAx val="-1633075696"/>
         <c:crosses val="autoZero"/>
         <c:crossBetween val="between"/>
         <c:majorUnit val="0.25"/>
@@ -5262,7 +5272,6 @@
     <w:rsid w:val="002663D6"/>
     <w:rsid w:val="00490860"/>
     <w:rsid w:val="00AF5D8D"/>
-    <w:rsid w:val="00BB7DBE"/>
     <w:rsid w:val="00C30D75"/>
   </w:rsids>
   <m:mathPr>
@@ -6170,24 +6179,6 @@
 </file>
 
 <file path=customXml/item1.xml><?xml version="1.0" encoding="utf-8"?>
-<?mso-contentType ?>
-<FormTemplates xmlns="http://schemas.microsoft.com/sharepoint/v3/contenttype/forms">
-  <Display>DocumentLibraryForm</Display>
-  <Edit>DocumentLibraryForm</Edit>
-  <New>DocumentLibraryForm</New>
-</FormTemplates>
-</file>
-
-<file path=customXml/item2.xml><?xml version="1.0" encoding="utf-8"?>
-<p:properties xmlns:p="http://schemas.microsoft.com/office/2006/metadata/properties" xmlns:xsi="http://www.w3.org/2001/XMLSchema-instance" xmlns:pc="http://schemas.microsoft.com/office/infopath/2007/PartnerControls">
-  <documentManagement>
-    <_ip_UnifiedCompliancePolicyUIAction xmlns="http://schemas.microsoft.com/sharepoint/v3" xsi:nil="true"/>
-    <_ip_UnifiedCompliancePolicyProperties xmlns="http://schemas.microsoft.com/sharepoint/v3" xsi:nil="true"/>
-  </documentManagement>
-</p:properties>
-</file>
-
-<file path=customXml/item3.xml><?xml version="1.0" encoding="utf-8"?>
 <ct:contentTypeSchema xmlns:ct="http://schemas.microsoft.com/office/2006/metadata/contentType" xmlns:ma="http://schemas.microsoft.com/office/2006/metadata/properties/metaAttributes" ct:_="" ma:_="" ma:contentTypeName="Document" ma:contentTypeID="0x010100DEEA25CC0A0AC24199CDC46C25B8B0BC" ma:contentTypeVersion="12" ma:contentTypeDescription="Create a new document." ma:contentTypeScope="" ma:versionID="cf6cf056b5324d160236e2ac13572175">
   <xsd:schema xmlns:xsd="http://www.w3.org/2001/XMLSchema" xmlns:xs="http://www.w3.org/2001/XMLSchema" xmlns:p="http://schemas.microsoft.com/office/2006/metadata/properties" xmlns:ns1="http://schemas.microsoft.com/sharepoint/v3" xmlns:ns2="6dc4bcd6-49db-4c07-9060-8acfc67cef9f" xmlns:ns3="fb0879af-3eba-417a-a55a-ffe6dcd6ca77" targetNamespace="http://schemas.microsoft.com/office/2006/metadata/properties" ma:root="true" ma:fieldsID="308e4927137fd5e63b6be1bd7725299e" ns1:_="" ns2:_="" ns3:_="">
     <xsd:import namespace="http://schemas.microsoft.com/sharepoint/v3"/>
@@ -6407,25 +6398,25 @@
 </ct:contentTypeSchema>
 </file>
 
-<file path=customXml/itemProps1.xml><?xml version="1.0" encoding="utf-8"?>
-<ds:datastoreItem xmlns:ds="http://schemas.openxmlformats.org/officeDocument/2006/customXml" ds:itemID="{F460C0CD-0EA2-490A-B7DE-ACED37094F68}">
-  <ds:schemaRefs>
-    <ds:schemaRef ds:uri="http://schemas.microsoft.com/sharepoint/v3/contenttype/forms"/>
-  </ds:schemaRefs>
-</ds:datastoreItem>
+<file path=customXml/item2.xml><?xml version="1.0" encoding="utf-8"?>
+<p:properties xmlns:p="http://schemas.microsoft.com/office/2006/metadata/properties" xmlns:xsi="http://www.w3.org/2001/XMLSchema-instance" xmlns:pc="http://schemas.microsoft.com/office/infopath/2007/PartnerControls">
+  <documentManagement>
+    <_ip_UnifiedCompliancePolicyUIAction xmlns="http://schemas.microsoft.com/sharepoint/v3" xsi:nil="true"/>
+    <_ip_UnifiedCompliancePolicyProperties xmlns="http://schemas.microsoft.com/sharepoint/v3" xsi:nil="true"/>
+  </documentManagement>
+</p:properties>
 </file>
 
-<file path=customXml/itemProps2.xml><?xml version="1.0" encoding="utf-8"?>
-<ds:datastoreItem xmlns:ds="http://schemas.openxmlformats.org/officeDocument/2006/customXml" ds:itemID="{2527A47F-0417-412B-B449-2856C38608BB}">
-  <ds:schemaRefs>
-    <ds:schemaRef ds:uri="http://schemas.microsoft.com/office/2006/metadata/properties"/>
-    <ds:schemaRef ds:uri="http://schemas.microsoft.com/office/infopath/2007/PartnerControls"/>
-    <ds:schemaRef ds:uri="http://schemas.microsoft.com/sharepoint/v3"/>
-  </ds:schemaRefs>
-</ds:datastoreItem>
+<file path=customXml/item3.xml><?xml version="1.0" encoding="utf-8"?>
+<?mso-contentType ?>
+<FormTemplates xmlns="http://schemas.microsoft.com/sharepoint/v3/contenttype/forms">
+  <Display>DocumentLibraryForm</Display>
+  <Edit>DocumentLibraryForm</Edit>
+  <New>DocumentLibraryForm</New>
+</FormTemplates>
 </file>
 
-<file path=customXml/itemProps3.xml><?xml version="1.0" encoding="utf-8"?>
+<file path=customXml/itemProps1.xml><?xml version="1.0" encoding="utf-8"?>
 <ds:datastoreItem xmlns:ds="http://schemas.openxmlformats.org/officeDocument/2006/customXml" ds:itemID="{DCAF49CD-81BB-4ED9-A718-D98C8A5DADCE}">
   <ds:schemaRefs>
     <ds:schemaRef ds:uri="http://schemas.microsoft.com/office/2006/metadata/contentType"/>
@@ -6443,4 +6434,22 @@
     <ds:schemaRef ds:uri="http://schemas.microsoft.com/internal/obd"/>
   </ds:schemaRefs>
 </ds:datastoreItem>
+</file>
+
+<file path=customXml/itemProps2.xml><?xml version="1.0" encoding="utf-8"?>
+<ds:datastoreItem xmlns:ds="http://schemas.openxmlformats.org/officeDocument/2006/customXml" ds:itemID="{2527A47F-0417-412B-B449-2856C38608BB}">
+  <ds:schemaRefs>
+    <ds:schemaRef ds:uri="http://schemas.microsoft.com/office/2006/metadata/properties"/>
+    <ds:schemaRef ds:uri="http://schemas.microsoft.com/office/infopath/2007/PartnerControls"/>
+    <ds:schemaRef ds:uri="http://schemas.microsoft.com/sharepoint/v3"/>
+  </ds:schemaRefs>
+</ds:datastoreItem>
+</file>
+
+<file path=customXml/itemProps3.xml><?xml version="1.0" encoding="utf-8"?>
+<ds:datastoreItem xmlns:ds="http://schemas.openxmlformats.org/officeDocument/2006/customXml" ds:itemID="{F460C0CD-0EA2-490A-B7DE-ACED37094F68}">
+  <ds:schemaRefs>
+    <ds:schemaRef ds:uri="http://schemas.microsoft.com/sharepoint/v3/contenttype/forms"/>
+  </ds:schemaRefs>
+</ds:datastoreItem>
 </file>
</xml_diff>